<commit_message>
files as turned in for milestone 3
</commit_message>
<xml_diff>
--- a/Milestone_C_Progress_Report.docx
+++ b/Milestone_C_Progress_Report.docx
@@ -16,6 +16,205 @@
         </w:rPr>
       </w:pPr>
       <w:r>
+        <w:rPr>
+          <w:sz w:val="22"/>
+          <w:szCs w:val="22"/>
+        </w:rPr>
+        <w:t xml:space="preserve">Brandon </w:t>
+      </w:r>
+      <w:proofErr w:type="spellStart"/>
+      <w:r>
+        <w:rPr>
+          <w:sz w:val="22"/>
+          <w:szCs w:val="22"/>
+        </w:rPr>
+        <w:t>TerLouw</w:t>
+      </w:r>
+      <w:proofErr w:type="spellEnd"/>
+      <w:r>
+        <w:rPr>
+          <w:sz w:val="22"/>
+          <w:szCs w:val="22"/>
+        </w:rPr>
+        <w:t xml:space="preserve"> &amp; Warren Cho </w:t>
+      </w:r>
+    </w:p>
+    <w:p>
+      <w:pPr>
+        <w:pStyle w:val="Default"/>
+        <w:rPr>
+          <w:sz w:val="22"/>
+          <w:szCs w:val="22"/>
+        </w:rPr>
+      </w:pPr>
+      <w:r>
+        <w:rPr>
+          <w:sz w:val="22"/>
+          <w:szCs w:val="22"/>
+        </w:rPr>
+        <w:t xml:space="preserve">Milestone </w:t>
+      </w:r>
+      <w:r>
+        <w:rPr>
+          <w:sz w:val="22"/>
+          <w:szCs w:val="22"/>
+        </w:rPr>
+        <w:t>C</w:t>
+      </w:r>
+      <w:r>
+        <w:rPr>
+          <w:sz w:val="22"/>
+          <w:szCs w:val="22"/>
+        </w:rPr>
+        <w:t xml:space="preserve"> Report </w:t>
+      </w:r>
+    </w:p>
+    <w:p>
+      <w:pPr>
+        <w:pStyle w:val="Default"/>
+        <w:rPr>
+          <w:sz w:val="22"/>
+          <w:szCs w:val="22"/>
+        </w:rPr>
+      </w:pPr>
+    </w:p>
+    <w:p>
+      <w:pPr>
+        <w:pStyle w:val="Default"/>
+        <w:spacing w:after="39"/>
+        <w:rPr>
+          <w:sz w:val="22"/>
+          <w:szCs w:val="22"/>
+        </w:rPr>
+      </w:pPr>
+      <w:r>
+        <w:rPr>
+          <w:sz w:val="22"/>
+          <w:szCs w:val="22"/>
+        </w:rPr>
+        <w:t xml:space="preserve">1. A </w:t>
+      </w:r>
+      <w:r>
+        <w:rPr>
+          <w:sz w:val="22"/>
+          <w:szCs w:val="22"/>
+        </w:rPr>
+        <w:t>R</w:t>
+      </w:r>
+      <w:r>
+        <w:rPr>
+          <w:sz w:val="22"/>
+          <w:szCs w:val="22"/>
+        </w:rPr>
+        <w:t xml:space="preserve">evolutionary </w:t>
+      </w:r>
+      <w:r>
+        <w:rPr>
+          <w:sz w:val="22"/>
+          <w:szCs w:val="22"/>
+        </w:rPr>
+        <w:t>C</w:t>
+      </w:r>
+      <w:r>
+        <w:rPr>
+          <w:sz w:val="22"/>
+          <w:szCs w:val="22"/>
+        </w:rPr>
+        <w:t xml:space="preserve">lassifier </w:t>
+      </w:r>
+    </w:p>
+    <w:p>
+      <w:pPr>
+        <w:pStyle w:val="Default"/>
+        <w:rPr>
+          <w:sz w:val="22"/>
+          <w:szCs w:val="22"/>
+        </w:rPr>
+      </w:pPr>
+      <w:r>
+        <w:rPr>
+          <w:sz w:val="22"/>
+          <w:szCs w:val="22"/>
+        </w:rPr>
+        <w:t xml:space="preserve">2. Brandon TerLouw – Development of neural network </w:t>
+      </w:r>
+    </w:p>
+    <w:p>
+      <w:pPr>
+        <w:pStyle w:val="Default"/>
+        <w:rPr>
+          <w:sz w:val="22"/>
+          <w:szCs w:val="22"/>
+        </w:rPr>
+      </w:pPr>
+    </w:p>
+    <w:p>
+      <w:pPr>
+        <w:pStyle w:val="Default"/>
+        <w:rPr>
+          <w:sz w:val="22"/>
+          <w:szCs w:val="22"/>
+        </w:rPr>
+      </w:pPr>
+      <w:r>
+        <w:rPr>
+          <w:sz w:val="22"/>
+          <w:szCs w:val="22"/>
+        </w:rPr>
+        <w:t xml:space="preserve">Warren Cho – Development of </w:t>
+      </w:r>
+      <w:r>
+        <w:rPr>
+          <w:sz w:val="22"/>
+          <w:szCs w:val="22"/>
+        </w:rPr>
+        <w:t>random forest</w:t>
+      </w:r>
+    </w:p>
+    <w:p>
+      <w:pPr>
+        <w:pStyle w:val="Default"/>
+        <w:rPr>
+          <w:sz w:val="22"/>
+          <w:szCs w:val="22"/>
+        </w:rPr>
+      </w:pPr>
+    </w:p>
+    <w:p>
+      <w:pPr>
+        <w:pStyle w:val="Default"/>
+        <w:spacing w:after="37"/>
+        <w:rPr>
+          <w:sz w:val="22"/>
+          <w:szCs w:val="22"/>
+        </w:rPr>
+      </w:pPr>
+      <w:r>
+        <w:rPr>
+          <w:sz w:val="22"/>
+          <w:szCs w:val="22"/>
+        </w:rPr>
+        <w:t>3. The classifier is supposed to use data to predict the class of a specific instance.  Our classifiers were used on the Iris data set and a food data set that we made.  The food data set consisted of 3 different classes of food (bread, hotdog</w:t>
+      </w:r>
+      <w:r>
+        <w:rPr>
+          <w:sz w:val="22"/>
+          <w:szCs w:val="22"/>
+        </w:rPr>
+        <w:t>,</w:t>
+      </w:r>
+      <w:r>
+        <w:rPr>
+          <w:sz w:val="22"/>
+          <w:szCs w:val="22"/>
+        </w:rPr>
+        <w:t xml:space="preserve"> and peanut</w:t>
+      </w:r>
+      <w:r>
+        <w:rPr>
+          <w:sz w:val="22"/>
+          <w:szCs w:val="22"/>
+        </w:rPr>
         <w:t xml:space="preserve"> </w:t>
       </w:r>
       <w:r>
@@ -23,119 +222,8 @@
           <w:sz w:val="22"/>
           <w:szCs w:val="22"/>
         </w:rPr>
-        <w:t xml:space="preserve">Brandon TerLouw &amp; Warren Cho </w:t>
-      </w:r>
-    </w:p>
-    <w:p>
-      <w:pPr>
-        <w:pStyle w:val="Default"/>
-        <w:rPr>
-          <w:sz w:val="22"/>
-          <w:szCs w:val="22"/>
-        </w:rPr>
-      </w:pPr>
-      <w:r>
-        <w:rPr>
-          <w:sz w:val="22"/>
-          <w:szCs w:val="22"/>
-        </w:rPr>
-        <w:t xml:space="preserve">Milestone B Progress Report </w:t>
-      </w:r>
-    </w:p>
-    <w:p>
-      <w:pPr>
-        <w:pStyle w:val="Default"/>
-        <w:spacing w:after="39"/>
-        <w:rPr>
-          <w:sz w:val="22"/>
-          <w:szCs w:val="22"/>
-        </w:rPr>
-      </w:pPr>
-      <w:r>
-        <w:rPr>
-          <w:sz w:val="22"/>
-          <w:szCs w:val="22"/>
-        </w:rPr>
-        <w:t xml:space="preserve">1. A revolutionary classifier </w:t>
-      </w:r>
-    </w:p>
-    <w:p>
-      <w:pPr>
-        <w:pStyle w:val="Default"/>
-        <w:rPr>
-          <w:sz w:val="22"/>
-          <w:szCs w:val="22"/>
-        </w:rPr>
-      </w:pPr>
-      <w:r>
-        <w:rPr>
-          <w:sz w:val="22"/>
-          <w:szCs w:val="22"/>
-        </w:rPr>
-        <w:t xml:space="preserve">2. Brandon TerLouw – </w:t>
-      </w:r>
-      <w:r>
-        <w:rPr>
-          <w:sz w:val="22"/>
-          <w:szCs w:val="22"/>
-        </w:rPr>
-        <w:t>D</w:t>
-      </w:r>
-      <w:r>
-        <w:rPr>
-          <w:sz w:val="22"/>
-          <w:szCs w:val="22"/>
-        </w:rPr>
-        <w:t xml:space="preserve">evelopment of neural network </w:t>
-      </w:r>
-    </w:p>
-    <w:p>
-      <w:pPr>
-        <w:pStyle w:val="Default"/>
-        <w:rPr>
-          <w:sz w:val="22"/>
-          <w:szCs w:val="22"/>
-        </w:rPr>
-      </w:pPr>
-    </w:p>
-    <w:p>
-      <w:pPr>
-        <w:pStyle w:val="Default"/>
-        <w:rPr>
-          <w:sz w:val="22"/>
-          <w:szCs w:val="22"/>
-        </w:rPr>
-      </w:pPr>
-      <w:r>
-        <w:rPr>
-          <w:sz w:val="22"/>
-          <w:szCs w:val="22"/>
-        </w:rPr>
-        <w:t xml:space="preserve">Warren Cho – </w:t>
-      </w:r>
-      <w:r>
-        <w:rPr>
-          <w:sz w:val="22"/>
-          <w:szCs w:val="22"/>
-        </w:rPr>
-        <w:t>Development</w:t>
-      </w:r>
-      <w:r>
-        <w:rPr>
-          <w:sz w:val="22"/>
-          <w:szCs w:val="22"/>
-        </w:rPr>
-        <w:t xml:space="preserve"> of decision tree </w:t>
-      </w:r>
-    </w:p>
-    <w:p>
-      <w:pPr>
-        <w:pStyle w:val="Default"/>
-        <w:rPr>
-          <w:sz w:val="22"/>
-          <w:szCs w:val="22"/>
-        </w:rPr>
-      </w:pPr>
+        <w:t>butter).  The characteristics of the food was it calorie count, fat content, protein content and carbs.  Our programs will use most of the data to build a model, which is then tested on data that was not seen during training.</w:t>
+      </w:r>
     </w:p>
     <w:p>
       <w:pPr>
@@ -146,19 +234,37 @@
           <w:szCs w:val="22"/>
         </w:rPr>
       </w:pPr>
-      <w:r>
-        <w:rPr>
-          <w:sz w:val="22"/>
-          <w:szCs w:val="22"/>
-        </w:rPr>
-        <w:t>3. The classifier is supposed to use data to predict the class of a specific instance</w:t>
-      </w:r>
-      <w:r>
-        <w:rPr>
-          <w:sz w:val="22"/>
-          <w:szCs w:val="22"/>
-        </w:rPr>
-        <w:t xml:space="preserve">.  Our classifiers were used on the Iris data set and a food data set that we made.  The food data set consisted of 3 different classes of food (bread, hotdog and </w:t>
+    </w:p>
+    <w:p>
+      <w:pPr>
+        <w:pStyle w:val="Default"/>
+        <w:rPr>
+          <w:sz w:val="22"/>
+          <w:szCs w:val="22"/>
+        </w:rPr>
+      </w:pPr>
+      <w:r>
+        <w:rPr>
+          <w:sz w:val="22"/>
+          <w:szCs w:val="22"/>
+        </w:rPr>
+        <w:t xml:space="preserve">4. </w:t>
+      </w:r>
+      <w:proofErr w:type="gramStart"/>
+      <w:r>
+        <w:rPr>
+          <w:sz w:val="22"/>
+          <w:szCs w:val="22"/>
+        </w:rPr>
+        <w:t>Two layer</w:t>
+      </w:r>
+      <w:proofErr w:type="gramEnd"/>
+      <w:r>
+        <w:rPr>
+          <w:sz w:val="22"/>
+          <w:szCs w:val="22"/>
+        </w:rPr>
+        <w:t xml:space="preserve"> feed forward neural network – A neural network is one way to implement a classifier. Ours is made of two layers of </w:t>
       </w:r>
       <w:proofErr w:type="spellStart"/>
       <w:r>
@@ -166,7 +272,7 @@
           <w:sz w:val="22"/>
           <w:szCs w:val="22"/>
         </w:rPr>
-        <w:t>peanutbutter</w:t>
+        <w:t>perceptrons</w:t>
       </w:r>
       <w:proofErr w:type="spellEnd"/>
       <w:r>
@@ -174,33 +280,130 @@
           <w:sz w:val="22"/>
           <w:szCs w:val="22"/>
         </w:rPr>
-        <w:t>).  The characteristics of the food was it calorie count, fat content, protein content and carbs.  Our programs will use most of the data to build a model, which is then tested on data that was not seen during training.</w:t>
-      </w:r>
-    </w:p>
-    <w:p>
-      <w:pPr>
-        <w:pStyle w:val="Default"/>
-        <w:spacing w:after="37"/>
-        <w:rPr>
-          <w:sz w:val="22"/>
-          <w:szCs w:val="22"/>
-        </w:rPr>
-      </w:pPr>
-    </w:p>
-    <w:p>
-      <w:pPr>
-        <w:pStyle w:val="Default"/>
-        <w:rPr>
-          <w:sz w:val="22"/>
-          <w:szCs w:val="22"/>
-        </w:rPr>
-      </w:pPr>
-      <w:r>
-        <w:rPr>
-          <w:sz w:val="22"/>
-          <w:szCs w:val="22"/>
-        </w:rPr>
-        <w:t xml:space="preserve">4. </w:t>
+        <w:t xml:space="preserve">.  One layer is the hidden layer while the other is the output layer.  A perceptron is a device that takes an array of weights, and an array of input values, </w:t>
+      </w:r>
+      <w:r>
+        <w:rPr>
+          <w:sz w:val="22"/>
+          <w:szCs w:val="22"/>
+        </w:rPr>
+        <w:t xml:space="preserve">then </w:t>
+      </w:r>
+      <w:r>
+        <w:rPr>
+          <w:sz w:val="22"/>
+          <w:szCs w:val="22"/>
+        </w:rPr>
+        <w:t>matrix multiplies them. It then uses the product of matrix multiplication in</w:t>
+      </w:r>
+      <w:r>
+        <w:rPr>
+          <w:sz w:val="22"/>
+          <w:szCs w:val="22"/>
+        </w:rPr>
+        <w:t xml:space="preserve"> a sigmoid function and outputs this</w:t>
+      </w:r>
+      <w:r>
+        <w:rPr>
+          <w:sz w:val="22"/>
+          <w:szCs w:val="22"/>
+        </w:rPr>
+        <w:t>.</w:t>
+      </w:r>
+      <w:r>
+        <w:rPr>
+          <w:sz w:val="22"/>
+          <w:szCs w:val="22"/>
+        </w:rPr>
+        <w:t xml:space="preserve">  The sigmoid function we use outputs a value between 0 and 1.</w:t>
+      </w:r>
+      <w:r>
+        <w:rPr>
+          <w:sz w:val="22"/>
+          <w:szCs w:val="22"/>
+        </w:rPr>
+        <w:t xml:space="preserve"> </w:t>
+      </w:r>
+      <w:r>
+        <w:rPr>
+          <w:sz w:val="22"/>
+          <w:szCs w:val="22"/>
+        </w:rPr>
+        <w:t xml:space="preserve"> </w:t>
+      </w:r>
+      <w:r>
+        <w:rPr>
+          <w:sz w:val="22"/>
+          <w:szCs w:val="22"/>
+        </w:rPr>
+        <w:t xml:space="preserve">A neural network can be trained by changing the weights until the error is close to a minimum. </w:t>
+      </w:r>
+      <w:r>
+        <w:rPr>
+          <w:sz w:val="22"/>
+          <w:szCs w:val="22"/>
+        </w:rPr>
+        <w:t xml:space="preserve">Weights are changed using back propagation, backpropagation is basically coordinate decent.  </w:t>
+      </w:r>
+      <w:r>
+        <w:rPr>
+          <w:sz w:val="22"/>
+          <w:szCs w:val="22"/>
+        </w:rPr>
+        <w:t xml:space="preserve">Once a neural network has been trained, ideally it will be able to take data and </w:t>
+      </w:r>
+      <w:r>
+        <w:rPr>
+          <w:sz w:val="22"/>
+          <w:szCs w:val="22"/>
+        </w:rPr>
+        <w:t>compute</w:t>
+      </w:r>
+      <w:r>
+        <w:rPr>
+          <w:sz w:val="22"/>
+          <w:szCs w:val="22"/>
+        </w:rPr>
+        <w:t xml:space="preserve"> it</w:t>
+      </w:r>
+      <w:r>
+        <w:rPr>
+          <w:sz w:val="22"/>
+          <w:szCs w:val="22"/>
+        </w:rPr>
+        <w:t>’s</w:t>
+      </w:r>
+      <w:r>
+        <w:rPr>
+          <w:sz w:val="22"/>
+          <w:szCs w:val="22"/>
+        </w:rPr>
+        <w:t xml:space="preserve"> to a class. </w:t>
+      </w:r>
+    </w:p>
+    <w:p>
+      <w:pPr>
+        <w:pStyle w:val="Default"/>
+        <w:rPr>
+          <w:sz w:val="22"/>
+          <w:szCs w:val="22"/>
+        </w:rPr>
+      </w:pPr>
+    </w:p>
+    <w:p>
+      <w:pPr>
+        <w:pStyle w:val="Default"/>
+        <w:rPr>
+          <w:sz w:val="22"/>
+          <w:szCs w:val="22"/>
+        </w:rPr>
+      </w:pPr>
+      <w:r>
+        <w:rPr>
+          <w:sz w:val="22"/>
+          <w:szCs w:val="22"/>
+        </w:rPr>
+        <w:t xml:space="preserve">Random Forest – A random forest of decision trees is another way to implement a classifier. Using trees that handle </w:t>
       </w:r>
       <w:proofErr w:type="gramStart"/>
       <w:r>
@@ -208,7 +411,7 @@
           <w:sz w:val="22"/>
           <w:szCs w:val="22"/>
         </w:rPr>
-        <w:t>Two layer</w:t>
+        <w:t>all of</w:t>
       </w:r>
       <w:proofErr w:type="gramEnd"/>
       <w:r>
@@ -216,108 +419,916 @@
           <w:sz w:val="22"/>
           <w:szCs w:val="22"/>
         </w:rPr>
-        <w:t xml:space="preserve"> feed forward n</w:t>
-      </w:r>
-      <w:r>
-        <w:rPr>
-          <w:sz w:val="22"/>
-          <w:szCs w:val="22"/>
-        </w:rPr>
-        <w:t xml:space="preserve">eural </w:t>
-      </w:r>
-      <w:r>
-        <w:rPr>
-          <w:sz w:val="22"/>
-          <w:szCs w:val="22"/>
-        </w:rPr>
-        <w:t>n</w:t>
-      </w:r>
-      <w:r>
-        <w:rPr>
-          <w:sz w:val="22"/>
-          <w:szCs w:val="22"/>
-        </w:rPr>
-        <w:t xml:space="preserve">etwork – A neural network is one way to implement a classifier. </w:t>
-      </w:r>
-      <w:r>
-        <w:rPr>
-          <w:sz w:val="22"/>
-          <w:szCs w:val="22"/>
-        </w:rPr>
-        <w:t xml:space="preserve">Ours is made of two layers of </w:t>
+        <w:t xml:space="preserve"> the various features of objects, a random sample subset of features of an object can be taken and compared against these trees. This results in a prediction of an outcome and the class with the most number of votes/decisions is the final prediction of the random forest. Random forests are an ensemble learning method and is fairly accurate via bagging (bootstrap aggregating) by using randomness (entropy) to its advantage. </w:t>
+      </w:r>
+    </w:p>
+    <w:p>
+      <w:pPr>
+        <w:pStyle w:val="Default"/>
+        <w:rPr>
+          <w:sz w:val="22"/>
+          <w:szCs w:val="22"/>
+        </w:rPr>
+      </w:pPr>
+    </w:p>
+    <w:p>
+      <w:pPr>
+        <w:pStyle w:val="Default"/>
+        <w:rPr>
+          <w:sz w:val="22"/>
+          <w:szCs w:val="22"/>
+        </w:rPr>
+      </w:pPr>
+      <w:r>
+        <w:rPr>
+          <w:sz w:val="22"/>
+          <w:szCs w:val="22"/>
+        </w:rPr>
+        <w:t xml:space="preserve">5. </w:t>
+      </w:r>
+      <w:r>
+        <w:rPr>
+          <w:sz w:val="22"/>
+          <w:szCs w:val="22"/>
+        </w:rPr>
+        <w:t>Interesting training sample</w:t>
+      </w:r>
+      <w:r>
+        <w:rPr>
+          <w:sz w:val="22"/>
+          <w:szCs w:val="22"/>
+        </w:rPr>
+        <w:t xml:space="preserve">: </w:t>
+      </w:r>
+    </w:p>
+    <w:p>
+      <w:pPr>
+        <w:pStyle w:val="Default"/>
+        <w:rPr>
+          <w:sz w:val="22"/>
+          <w:szCs w:val="22"/>
+        </w:rPr>
+      </w:pPr>
+    </w:p>
+    <w:p>
+      <w:pPr>
+        <w:pStyle w:val="Default"/>
+        <w:rPr>
+          <w:sz w:val="22"/>
+          <w:szCs w:val="22"/>
+        </w:rPr>
+      </w:pPr>
+      <w:r>
+        <w:rPr>
+          <w:sz w:val="22"/>
+          <w:szCs w:val="22"/>
+        </w:rPr>
+        <w:t>We trained</w:t>
+      </w:r>
+      <w:r>
+        <w:rPr>
+          <w:sz w:val="22"/>
+          <w:szCs w:val="22"/>
+        </w:rPr>
+        <w:t xml:space="preserve"> a </w:t>
+      </w:r>
+      <w:r>
+        <w:rPr>
+          <w:sz w:val="22"/>
+          <w:szCs w:val="22"/>
+        </w:rPr>
+        <w:t xml:space="preserve">neural network using the Iris data set.  The parameters we used were 10 test instances, 8 hidden nodes, stop training once reaching 10 </w:t>
+      </w:r>
+      <w:proofErr w:type="gramStart"/>
+      <w:r>
+        <w:rPr>
+          <w:sz w:val="22"/>
+          <w:szCs w:val="22"/>
+        </w:rPr>
+        <w:t>error</w:t>
+      </w:r>
+      <w:proofErr w:type="gramEnd"/>
+      <w:r>
+        <w:rPr>
+          <w:sz w:val="22"/>
+          <w:szCs w:val="22"/>
+        </w:rPr>
+        <w:t xml:space="preserve"> per epoch and a .005 training rate.  It takes about 30 seconds to train and gets around 93% accuracy on training data and 90% on never seen data.</w:t>
+      </w:r>
+    </w:p>
+    <w:p>
+      <w:pPr>
+        <w:pStyle w:val="Default"/>
+        <w:rPr>
+          <w:sz w:val="22"/>
+          <w:szCs w:val="22"/>
+        </w:rPr>
+      </w:pPr>
+    </w:p>
+    <w:p>
+      <w:pPr>
+        <w:pStyle w:val="Default"/>
+        <w:rPr>
+          <w:rFonts w:ascii="Consolas" w:hAnsi="Consolas"/>
+          <w:sz w:val="20"/>
+          <w:szCs w:val="20"/>
+          <w:highlight w:val="lightGray"/>
+        </w:rPr>
+      </w:pPr>
+      <w:r>
+        <w:rPr>
+          <w:rFonts w:ascii="Consolas" w:hAnsi="Consolas"/>
+          <w:sz w:val="20"/>
+          <w:szCs w:val="20"/>
+          <w:highlight w:val="lightGray"/>
+        </w:rPr>
+        <w:t xml:space="preserve">Which classifier would you like to use? Neural </w:t>
+      </w:r>
+      <w:proofErr w:type="gramStart"/>
+      <w:r>
+        <w:rPr>
+          <w:rFonts w:ascii="Consolas" w:hAnsi="Consolas"/>
+          <w:sz w:val="20"/>
+          <w:szCs w:val="20"/>
+          <w:highlight w:val="lightGray"/>
+        </w:rPr>
+        <w:t>Net?(</w:t>
+      </w:r>
+      <w:proofErr w:type="gramEnd"/>
+      <w:r>
+        <w:rPr>
+          <w:rFonts w:ascii="Consolas" w:hAnsi="Consolas"/>
+          <w:sz w:val="20"/>
+          <w:szCs w:val="20"/>
+          <w:highlight w:val="lightGray"/>
+        </w:rPr>
+        <w:t>n) or Random Forest?(f)n</w:t>
+      </w:r>
+    </w:p>
+    <w:p>
+      <w:pPr>
+        <w:pStyle w:val="Default"/>
+        <w:rPr>
+          <w:rFonts w:ascii="Consolas" w:hAnsi="Consolas"/>
+          <w:sz w:val="20"/>
+          <w:szCs w:val="20"/>
+          <w:highlight w:val="lightGray"/>
+        </w:rPr>
+      </w:pPr>
+      <w:r>
+        <w:rPr>
+          <w:rFonts w:ascii="Consolas" w:hAnsi="Consolas"/>
+          <w:sz w:val="20"/>
+          <w:szCs w:val="20"/>
+          <w:highlight w:val="lightGray"/>
+        </w:rPr>
+        <w:t xml:space="preserve">Iris data </w:t>
+      </w:r>
+      <w:proofErr w:type="gramStart"/>
+      <w:r>
+        <w:rPr>
+          <w:rFonts w:ascii="Consolas" w:hAnsi="Consolas"/>
+          <w:sz w:val="20"/>
+          <w:szCs w:val="20"/>
+          <w:highlight w:val="lightGray"/>
+        </w:rPr>
+        <w:t>set?(</w:t>
       </w:r>
       <w:proofErr w:type="spellStart"/>
-      <w:r>
-        <w:rPr>
-          <w:sz w:val="22"/>
-          <w:szCs w:val="22"/>
-        </w:rPr>
-        <w:t>perceptrons</w:t>
+      <w:proofErr w:type="gramEnd"/>
+      <w:r>
+        <w:rPr>
+          <w:rFonts w:ascii="Consolas" w:hAnsi="Consolas"/>
+          <w:sz w:val="20"/>
+          <w:szCs w:val="20"/>
+          <w:highlight w:val="lightGray"/>
+        </w:rPr>
+        <w:t>i</w:t>
       </w:r>
       <w:proofErr w:type="spellEnd"/>
       <w:r>
         <w:rPr>
-          <w:sz w:val="22"/>
-          <w:szCs w:val="22"/>
-        </w:rPr>
-        <w:t xml:space="preserve">.  One layer is the hidden layer while the other is the output layer.  </w:t>
-      </w:r>
-      <w:r>
-        <w:rPr>
-          <w:sz w:val="22"/>
-          <w:szCs w:val="22"/>
-        </w:rPr>
-        <w:t xml:space="preserve">A perceptron is a device that takes an array of weights, and an array of input values, </w:t>
-      </w:r>
-      <w:r>
-        <w:rPr>
-          <w:sz w:val="22"/>
-          <w:szCs w:val="22"/>
-        </w:rPr>
-        <w:t xml:space="preserve">then </w:t>
-      </w:r>
-      <w:r>
-        <w:rPr>
-          <w:sz w:val="22"/>
-          <w:szCs w:val="22"/>
-        </w:rPr>
-        <w:t xml:space="preserve">matrix </w:t>
-      </w:r>
-      <w:r>
-        <w:rPr>
-          <w:sz w:val="22"/>
-          <w:szCs w:val="22"/>
-        </w:rPr>
-        <w:t xml:space="preserve">multiplies them. It then </w:t>
-      </w:r>
-      <w:r>
-        <w:rPr>
-          <w:sz w:val="22"/>
-          <w:szCs w:val="22"/>
-        </w:rPr>
-        <w:t>uses the product of matrix multiplication in</w:t>
-      </w:r>
-      <w:r>
-        <w:rPr>
-          <w:sz w:val="22"/>
-          <w:szCs w:val="22"/>
-        </w:rPr>
-        <w:t xml:space="preserve"> a sigmoid function and outputs this</w:t>
-      </w:r>
-      <w:r>
-        <w:rPr>
-          <w:sz w:val="22"/>
-          <w:szCs w:val="22"/>
-        </w:rPr>
-        <w:t>.</w:t>
-      </w:r>
-      <w:r>
-        <w:rPr>
-          <w:sz w:val="22"/>
-          <w:szCs w:val="22"/>
-        </w:rPr>
-        <w:t xml:space="preserve">  The sigmoid function we use outputs a value between 0 and 1.</w:t>
-      </w:r>
+          <w:rFonts w:ascii="Consolas" w:hAnsi="Consolas"/>
+          <w:sz w:val="20"/>
+          <w:szCs w:val="20"/>
+          <w:highlight w:val="lightGray"/>
+        </w:rPr>
+        <w:t>) or Food data set?(f)</w:t>
+      </w:r>
+      <w:proofErr w:type="spellStart"/>
+      <w:r>
+        <w:rPr>
+          <w:rFonts w:ascii="Consolas" w:hAnsi="Consolas"/>
+          <w:sz w:val="20"/>
+          <w:szCs w:val="20"/>
+          <w:highlight w:val="lightGray"/>
+        </w:rPr>
+        <w:t>i</w:t>
+      </w:r>
+      <w:proofErr w:type="spellEnd"/>
+    </w:p>
+    <w:p>
+      <w:pPr>
+        <w:pStyle w:val="Default"/>
+        <w:rPr>
+          <w:rFonts w:ascii="Consolas" w:hAnsi="Consolas"/>
+          <w:sz w:val="20"/>
+          <w:szCs w:val="20"/>
+          <w:highlight w:val="lightGray"/>
+        </w:rPr>
+      </w:pPr>
+      <w:r>
+        <w:rPr>
+          <w:rFonts w:ascii="Consolas" w:hAnsi="Consolas"/>
+          <w:sz w:val="20"/>
+          <w:szCs w:val="20"/>
+          <w:highlight w:val="lightGray"/>
+        </w:rPr>
+        <w:t>How many instances of test data?10</w:t>
+      </w:r>
+    </w:p>
+    <w:p>
+      <w:pPr>
+        <w:pStyle w:val="Default"/>
+        <w:rPr>
+          <w:rFonts w:ascii="Consolas" w:hAnsi="Consolas"/>
+          <w:sz w:val="20"/>
+          <w:szCs w:val="20"/>
+          <w:highlight w:val="lightGray"/>
+        </w:rPr>
+      </w:pPr>
+      <w:r>
+        <w:rPr>
+          <w:rFonts w:ascii="Consolas" w:hAnsi="Consolas"/>
+          <w:sz w:val="20"/>
+          <w:szCs w:val="20"/>
+          <w:highlight w:val="lightGray"/>
+        </w:rPr>
+        <w:t>How many hidden nodes?8</w:t>
+      </w:r>
+    </w:p>
+    <w:p>
+      <w:pPr>
+        <w:pStyle w:val="Default"/>
+        <w:rPr>
+          <w:rFonts w:ascii="Consolas" w:hAnsi="Consolas"/>
+          <w:sz w:val="20"/>
+          <w:szCs w:val="20"/>
+          <w:highlight w:val="lightGray"/>
+        </w:rPr>
+      </w:pPr>
+      <w:r>
+        <w:rPr>
+          <w:rFonts w:ascii="Consolas" w:hAnsi="Consolas"/>
+          <w:sz w:val="20"/>
+          <w:szCs w:val="20"/>
+          <w:highlight w:val="lightGray"/>
+        </w:rPr>
+        <w:t>At what error per epoch to stop?10</w:t>
+      </w:r>
+    </w:p>
+    <w:p>
+      <w:pPr>
+        <w:pStyle w:val="Default"/>
+        <w:rPr>
+          <w:rFonts w:ascii="Consolas" w:hAnsi="Consolas"/>
+          <w:sz w:val="20"/>
+          <w:szCs w:val="20"/>
+          <w:highlight w:val="lightGray"/>
+        </w:rPr>
+      </w:pPr>
+      <w:r>
+        <w:rPr>
+          <w:rFonts w:ascii="Consolas" w:hAnsi="Consolas"/>
+          <w:sz w:val="20"/>
+          <w:szCs w:val="20"/>
+          <w:highlight w:val="lightGray"/>
+        </w:rPr>
+        <w:t>What do you want training rate to be?0.005</w:t>
+      </w:r>
+    </w:p>
+    <w:p>
+      <w:pPr>
+        <w:pStyle w:val="Default"/>
+        <w:rPr>
+          <w:rFonts w:ascii="Consolas" w:hAnsi="Consolas"/>
+          <w:sz w:val="20"/>
+          <w:szCs w:val="20"/>
+          <w:highlight w:val="lightGray"/>
+        </w:rPr>
+      </w:pPr>
+      <w:r>
+        <w:rPr>
+          <w:rFonts w:ascii="Consolas" w:hAnsi="Consolas"/>
+          <w:sz w:val="20"/>
+          <w:szCs w:val="20"/>
+          <w:highlight w:val="lightGray"/>
+        </w:rPr>
+        <w:t>52.11777763998195</w:t>
+      </w:r>
+    </w:p>
+    <w:p>
+      <w:pPr>
+        <w:pStyle w:val="Default"/>
+        <w:rPr>
+          <w:rFonts w:ascii="Consolas" w:hAnsi="Consolas"/>
+          <w:sz w:val="20"/>
+          <w:szCs w:val="20"/>
+          <w:highlight w:val="lightGray"/>
+        </w:rPr>
+      </w:pPr>
+      <w:r>
+        <w:rPr>
+          <w:rFonts w:ascii="Consolas" w:hAnsi="Consolas"/>
+          <w:sz w:val="20"/>
+          <w:szCs w:val="20"/>
+          <w:highlight w:val="lightGray"/>
+        </w:rPr>
+        <w:t>error for current epoch: 50.7973168232773</w:t>
+      </w:r>
+    </w:p>
+    <w:p>
+      <w:pPr>
+        <w:pStyle w:val="Default"/>
+        <w:rPr>
+          <w:rFonts w:ascii="Consolas" w:hAnsi="Consolas"/>
+          <w:sz w:val="20"/>
+          <w:szCs w:val="20"/>
+          <w:highlight w:val="lightGray"/>
+        </w:rPr>
+      </w:pPr>
+      <w:r>
+        <w:rPr>
+          <w:rFonts w:ascii="Consolas" w:hAnsi="Consolas"/>
+          <w:sz w:val="20"/>
+          <w:szCs w:val="20"/>
+          <w:highlight w:val="lightGray"/>
+        </w:rPr>
+        <w:t>error for current epoch: 49.74781535881659</w:t>
+      </w:r>
+    </w:p>
+    <w:p>
+      <w:pPr>
+        <w:pStyle w:val="Default"/>
+        <w:rPr>
+          <w:rFonts w:ascii="Consolas" w:hAnsi="Consolas"/>
+          <w:sz w:val="20"/>
+          <w:szCs w:val="20"/>
+          <w:highlight w:val="lightGray"/>
+        </w:rPr>
+      </w:pPr>
+      <w:r>
+        <w:rPr>
+          <w:rFonts w:ascii="Consolas" w:hAnsi="Consolas"/>
+          <w:sz w:val="20"/>
+          <w:szCs w:val="20"/>
+          <w:highlight w:val="lightGray"/>
+        </w:rPr>
+        <w:t>error for current epoch: 48.9163628458705</w:t>
+      </w:r>
+    </w:p>
+    <w:p>
+      <w:pPr>
+        <w:pStyle w:val="Default"/>
+        <w:rPr>
+          <w:rFonts w:ascii="Consolas" w:hAnsi="Consolas"/>
+          <w:sz w:val="20"/>
+          <w:szCs w:val="20"/>
+          <w:highlight w:val="lightGray"/>
+        </w:rPr>
+      </w:pPr>
+      <w:r>
+        <w:rPr>
+          <w:rFonts w:ascii="Consolas" w:hAnsi="Consolas"/>
+          <w:sz w:val="20"/>
+          <w:szCs w:val="20"/>
+          <w:highlight w:val="lightGray"/>
+        </w:rPr>
+        <w:t>error for current epoch: 48.27409665319882</w:t>
+      </w:r>
+    </w:p>
+    <w:p>
+      <w:pPr>
+        <w:pStyle w:val="Default"/>
+        <w:rPr>
+          <w:rFonts w:ascii="Consolas" w:hAnsi="Consolas"/>
+          <w:sz w:val="20"/>
+          <w:szCs w:val="20"/>
+          <w:highlight w:val="lightGray"/>
+        </w:rPr>
+      </w:pPr>
+      <w:r>
+        <w:rPr>
+          <w:rFonts w:ascii="Consolas" w:hAnsi="Consolas"/>
+          <w:sz w:val="20"/>
+          <w:szCs w:val="20"/>
+          <w:highlight w:val="lightGray"/>
+        </w:rPr>
+        <w:t>error for current epoch: 47.79455367897723</w:t>
+      </w:r>
+    </w:p>
+    <w:p>
+      <w:pPr>
+        <w:pStyle w:val="Default"/>
+        <w:rPr>
+          <w:rFonts w:ascii="Consolas" w:hAnsi="Consolas"/>
+          <w:sz w:val="20"/>
+          <w:szCs w:val="20"/>
+          <w:highlight w:val="lightGray"/>
+        </w:rPr>
+      </w:pPr>
+      <w:r>
+        <w:rPr>
+          <w:rFonts w:ascii="Consolas" w:hAnsi="Consolas"/>
+          <w:sz w:val="20"/>
+          <w:szCs w:val="20"/>
+          <w:highlight w:val="lightGray"/>
+        </w:rPr>
+        <w:lastRenderedPageBreak/>
+        <w:t>error for current epoch: 47.448282155493565</w:t>
+      </w:r>
+    </w:p>
+    <w:p>
+      <w:pPr>
+        <w:pStyle w:val="Default"/>
+        <w:rPr>
+          <w:rFonts w:ascii="Consolas" w:hAnsi="Consolas"/>
+          <w:sz w:val="20"/>
+          <w:szCs w:val="20"/>
+          <w:highlight w:val="lightGray"/>
+        </w:rPr>
+      </w:pPr>
+      <w:r>
+        <w:rPr>
+          <w:rFonts w:ascii="Consolas" w:hAnsi="Consolas"/>
+          <w:sz w:val="20"/>
+          <w:szCs w:val="20"/>
+          <w:highlight w:val="lightGray"/>
+        </w:rPr>
+        <w:t>error for current epoch: 47.2051597043915</w:t>
+      </w:r>
+    </w:p>
+    <w:p>
+      <w:pPr>
+        <w:pStyle w:val="Default"/>
+        <w:rPr>
+          <w:rFonts w:ascii="Consolas" w:hAnsi="Consolas"/>
+          <w:sz w:val="20"/>
+          <w:szCs w:val="20"/>
+          <w:highlight w:val="lightGray"/>
+        </w:rPr>
+      </w:pPr>
+      <w:r>
+        <w:rPr>
+          <w:rFonts w:ascii="Consolas" w:hAnsi="Consolas"/>
+          <w:sz w:val="20"/>
+          <w:szCs w:val="20"/>
+          <w:highlight w:val="lightGray"/>
+        </w:rPr>
+        <w:t>error for current epoch: 47.0380184921627</w:t>
+      </w:r>
+    </w:p>
+    <w:p>
+      <w:pPr>
+        <w:pStyle w:val="Default"/>
+        <w:rPr>
+          <w:rFonts w:ascii="Consolas" w:hAnsi="Consolas"/>
+          <w:sz w:val="20"/>
+          <w:szCs w:val="20"/>
+          <w:highlight w:val="lightGray"/>
+        </w:rPr>
+      </w:pPr>
+      <w:r>
+        <w:rPr>
+          <w:rFonts w:ascii="Consolas" w:hAnsi="Consolas"/>
+          <w:sz w:val="20"/>
+          <w:szCs w:val="20"/>
+          <w:highlight w:val="lightGray"/>
+        </w:rPr>
+        <w:t>error for current epoch: 46.92473428435159</w:t>
+      </w:r>
+    </w:p>
+    <w:p>
+      <w:pPr>
+        <w:pStyle w:val="Default"/>
+        <w:rPr>
+          <w:rFonts w:ascii="Consolas" w:hAnsi="Consolas"/>
+          <w:sz w:val="20"/>
+          <w:szCs w:val="20"/>
+          <w:highlight w:val="lightGray"/>
+        </w:rPr>
+      </w:pPr>
+      <w:r>
+        <w:rPr>
+          <w:rFonts w:ascii="Consolas" w:hAnsi="Consolas"/>
+          <w:sz w:val="20"/>
+          <w:szCs w:val="20"/>
+          <w:highlight w:val="lightGray"/>
+        </w:rPr>
+        <w:t>error for current epoch: 46.84856540044863</w:t>
+      </w:r>
+    </w:p>
+    <w:p>
+      <w:pPr>
+        <w:pStyle w:val="Default"/>
+        <w:rPr>
+          <w:rFonts w:ascii="Consolas" w:hAnsi="Consolas"/>
+          <w:sz w:val="20"/>
+          <w:szCs w:val="20"/>
+          <w:highlight w:val="lightGray"/>
+        </w:rPr>
+      </w:pPr>
+      <w:r>
+        <w:rPr>
+          <w:rFonts w:ascii="Consolas" w:hAnsi="Consolas"/>
+          <w:sz w:val="20"/>
+          <w:szCs w:val="20"/>
+          <w:highlight w:val="lightGray"/>
+        </w:rPr>
+        <w:t>error for current epoch: 46.797468398629576</w:t>
+      </w:r>
+    </w:p>
+    <w:p>
+      <w:pPr>
+        <w:pStyle w:val="Default"/>
+        <w:rPr>
+          <w:rFonts w:ascii="Consolas" w:hAnsi="Consolas"/>
+          <w:sz w:val="20"/>
+          <w:szCs w:val="20"/>
+          <w:highlight w:val="lightGray"/>
+        </w:rPr>
+      </w:pPr>
+      <w:r>
+        <w:rPr>
+          <w:rFonts w:ascii="Consolas" w:hAnsi="Consolas"/>
+          <w:sz w:val="20"/>
+          <w:szCs w:val="20"/>
+          <w:highlight w:val="lightGray"/>
+        </w:rPr>
+        <w:t>error for current epoch: 46.763071344831715</w:t>
+      </w:r>
+    </w:p>
+    <w:p>
+      <w:pPr>
+        <w:pStyle w:val="Default"/>
+        <w:rPr>
+          <w:rFonts w:ascii="Consolas" w:hAnsi="Consolas"/>
+          <w:sz w:val="20"/>
+          <w:szCs w:val="20"/>
+          <w:highlight w:val="lightGray"/>
+        </w:rPr>
+      </w:pPr>
+      <w:r>
+        <w:rPr>
+          <w:rFonts w:ascii="Consolas" w:hAnsi="Consolas"/>
+          <w:sz w:val="20"/>
+          <w:szCs w:val="20"/>
+          <w:highlight w:val="lightGray"/>
+        </w:rPr>
+        <w:t>…</w:t>
+      </w:r>
+    </w:p>
+    <w:p>
+      <w:pPr>
+        <w:pStyle w:val="Default"/>
+        <w:rPr>
+          <w:rFonts w:ascii="Consolas" w:hAnsi="Consolas"/>
+          <w:sz w:val="20"/>
+          <w:szCs w:val="20"/>
+          <w:highlight w:val="lightGray"/>
+        </w:rPr>
+      </w:pPr>
+      <w:r>
+        <w:rPr>
+          <w:rFonts w:ascii="Consolas" w:hAnsi="Consolas"/>
+          <w:sz w:val="20"/>
+          <w:szCs w:val="20"/>
+          <w:highlight w:val="lightGray"/>
+        </w:rPr>
+        <w:t>error for current epoch: 10.087991704809074</w:t>
+      </w:r>
+    </w:p>
+    <w:p>
+      <w:pPr>
+        <w:pStyle w:val="Default"/>
+        <w:rPr>
+          <w:rFonts w:ascii="Consolas" w:hAnsi="Consolas"/>
+          <w:sz w:val="20"/>
+          <w:szCs w:val="20"/>
+          <w:highlight w:val="lightGray"/>
+        </w:rPr>
+      </w:pPr>
+      <w:r>
+        <w:rPr>
+          <w:rFonts w:ascii="Consolas" w:hAnsi="Consolas"/>
+          <w:sz w:val="20"/>
+          <w:szCs w:val="20"/>
+          <w:highlight w:val="lightGray"/>
+        </w:rPr>
+        <w:t>error for current epoch: 10.079920028223508</w:t>
+      </w:r>
+    </w:p>
+    <w:p>
+      <w:pPr>
+        <w:pStyle w:val="Default"/>
+        <w:rPr>
+          <w:rFonts w:ascii="Consolas" w:hAnsi="Consolas"/>
+          <w:sz w:val="20"/>
+          <w:szCs w:val="20"/>
+          <w:highlight w:val="lightGray"/>
+        </w:rPr>
+      </w:pPr>
+      <w:r>
+        <w:rPr>
+          <w:rFonts w:ascii="Consolas" w:hAnsi="Consolas"/>
+          <w:sz w:val="20"/>
+          <w:szCs w:val="20"/>
+          <w:highlight w:val="lightGray"/>
+        </w:rPr>
+        <w:t>error for current epoch: 10.071067498866284</w:t>
+      </w:r>
+    </w:p>
+    <w:p>
+      <w:pPr>
+        <w:pStyle w:val="Default"/>
+        <w:rPr>
+          <w:rFonts w:ascii="Consolas" w:hAnsi="Consolas"/>
+          <w:sz w:val="20"/>
+          <w:szCs w:val="20"/>
+          <w:highlight w:val="lightGray"/>
+        </w:rPr>
+      </w:pPr>
+      <w:r>
+        <w:rPr>
+          <w:rFonts w:ascii="Consolas" w:hAnsi="Consolas"/>
+          <w:sz w:val="20"/>
+          <w:szCs w:val="20"/>
+          <w:highlight w:val="lightGray"/>
+        </w:rPr>
+        <w:t>error for current epoch: 10.06133859480485</w:t>
+      </w:r>
+    </w:p>
+    <w:p>
+      <w:pPr>
+        <w:pStyle w:val="Default"/>
+        <w:rPr>
+          <w:rFonts w:ascii="Consolas" w:hAnsi="Consolas"/>
+          <w:sz w:val="20"/>
+          <w:szCs w:val="20"/>
+          <w:highlight w:val="lightGray"/>
+        </w:rPr>
+      </w:pPr>
+      <w:r>
+        <w:rPr>
+          <w:rFonts w:ascii="Consolas" w:hAnsi="Consolas"/>
+          <w:sz w:val="20"/>
+          <w:szCs w:val="20"/>
+          <w:highlight w:val="lightGray"/>
+        </w:rPr>
+        <w:t>error for current epoch: 10.050632154255293</w:t>
+      </w:r>
+    </w:p>
+    <w:p>
+      <w:pPr>
+        <w:pStyle w:val="Default"/>
+        <w:rPr>
+          <w:rFonts w:ascii="Consolas" w:hAnsi="Consolas"/>
+          <w:sz w:val="20"/>
+          <w:szCs w:val="20"/>
+          <w:highlight w:val="lightGray"/>
+        </w:rPr>
+      </w:pPr>
+      <w:r>
+        <w:rPr>
+          <w:rFonts w:ascii="Consolas" w:hAnsi="Consolas"/>
+          <w:sz w:val="20"/>
+          <w:szCs w:val="20"/>
+          <w:highlight w:val="lightGray"/>
+        </w:rPr>
+        <w:t>error for current epoch: 10.038845236481428</w:t>
+      </w:r>
+    </w:p>
+    <w:p>
+      <w:pPr>
+        <w:pStyle w:val="Default"/>
+        <w:rPr>
+          <w:rFonts w:ascii="Consolas" w:hAnsi="Consolas"/>
+          <w:sz w:val="20"/>
+          <w:szCs w:val="20"/>
+          <w:highlight w:val="lightGray"/>
+        </w:rPr>
+      </w:pPr>
+      <w:r>
+        <w:rPr>
+          <w:rFonts w:ascii="Consolas" w:hAnsi="Consolas"/>
+          <w:sz w:val="20"/>
+          <w:szCs w:val="20"/>
+          <w:highlight w:val="lightGray"/>
+        </w:rPr>
+        <w:t>error for current epoch: 10.025879628455169</w:t>
+      </w:r>
+    </w:p>
+    <w:p>
+      <w:pPr>
+        <w:pStyle w:val="Default"/>
+        <w:rPr>
+          <w:rFonts w:ascii="Consolas" w:hAnsi="Consolas"/>
+          <w:sz w:val="20"/>
+          <w:szCs w:val="20"/>
+          <w:highlight w:val="lightGray"/>
+        </w:rPr>
+      </w:pPr>
+      <w:r>
+        <w:rPr>
+          <w:rFonts w:ascii="Consolas" w:hAnsi="Consolas"/>
+          <w:sz w:val="20"/>
+          <w:szCs w:val="20"/>
+          <w:highlight w:val="lightGray"/>
+        </w:rPr>
+        <w:t>error for current epoch: 10.011651860453156</w:t>
+      </w:r>
+    </w:p>
+    <w:p>
+      <w:pPr>
+        <w:pStyle w:val="Default"/>
+        <w:rPr>
+          <w:rFonts w:ascii="Consolas" w:hAnsi="Consolas"/>
+          <w:sz w:val="20"/>
+          <w:szCs w:val="20"/>
+          <w:highlight w:val="lightGray"/>
+        </w:rPr>
+      </w:pPr>
+      <w:r>
+        <w:rPr>
+          <w:rFonts w:ascii="Consolas" w:hAnsi="Consolas"/>
+          <w:sz w:val="20"/>
+          <w:szCs w:val="20"/>
+          <w:highlight w:val="lightGray"/>
+        </w:rPr>
+        <w:t>error for current epoch: 9.996107418936326</w:t>
+      </w:r>
+    </w:p>
+    <w:p>
+      <w:pPr>
+        <w:pStyle w:val="Default"/>
+        <w:rPr>
+          <w:rFonts w:ascii="Consolas" w:hAnsi="Consolas"/>
+          <w:sz w:val="20"/>
+          <w:szCs w:val="20"/>
+          <w:highlight w:val="lightGray"/>
+        </w:rPr>
+      </w:pPr>
+      <w:r>
+        <w:rPr>
+          <w:rFonts w:ascii="Consolas" w:hAnsi="Consolas"/>
+          <w:sz w:val="20"/>
+          <w:szCs w:val="20"/>
+          <w:highlight w:val="lightGray"/>
+        </w:rPr>
+        <w:t>Testing training data:</w:t>
+      </w:r>
+    </w:p>
+    <w:p>
+      <w:pPr>
+        <w:pStyle w:val="Default"/>
+        <w:rPr>
+          <w:rFonts w:ascii="Consolas" w:hAnsi="Consolas"/>
+          <w:sz w:val="20"/>
+          <w:szCs w:val="20"/>
+          <w:highlight w:val="lightGray"/>
+        </w:rPr>
+      </w:pPr>
+      <w:r>
+        <w:rPr>
+          <w:rFonts w:ascii="Consolas" w:hAnsi="Consolas"/>
+          <w:sz w:val="20"/>
+          <w:szCs w:val="20"/>
+          <w:highlight w:val="lightGray"/>
+        </w:rPr>
+        <w:t>0.9214285714285714 fraction correct on test data</w:t>
+      </w:r>
+    </w:p>
+    <w:p>
+      <w:pPr>
+        <w:pStyle w:val="Default"/>
+        <w:rPr>
+          <w:rFonts w:ascii="Consolas" w:hAnsi="Consolas"/>
+          <w:sz w:val="20"/>
+          <w:szCs w:val="20"/>
+          <w:highlight w:val="lightGray"/>
+        </w:rPr>
+      </w:pPr>
+      <w:r>
+        <w:rPr>
+          <w:rFonts w:ascii="Consolas" w:hAnsi="Consolas"/>
+          <w:sz w:val="20"/>
+          <w:szCs w:val="20"/>
+          <w:highlight w:val="lightGray"/>
+        </w:rPr>
+        <w:t>Testing never seen data:</w:t>
+      </w:r>
+    </w:p>
+    <w:p>
+      <w:pPr>
+        <w:pStyle w:val="Default"/>
+        <w:rPr>
+          <w:rFonts w:ascii="Consolas" w:hAnsi="Consolas"/>
+          <w:sz w:val="20"/>
+          <w:szCs w:val="20"/>
+        </w:rPr>
+      </w:pPr>
+      <w:r>
+        <w:rPr>
+          <w:rFonts w:ascii="Consolas" w:hAnsi="Consolas"/>
+          <w:sz w:val="20"/>
+          <w:szCs w:val="20"/>
+          <w:highlight w:val="lightGray"/>
+        </w:rPr>
+        <w:t>1.0 fraction correct on new data</w:t>
+      </w:r>
+    </w:p>
+    <w:p>
+      <w:pPr>
+        <w:pStyle w:val="Default"/>
+        <w:rPr>
+          <w:sz w:val="22"/>
+          <w:szCs w:val="22"/>
+        </w:rPr>
+      </w:pPr>
+    </w:p>
+    <w:p>
+      <w:pPr>
+        <w:pStyle w:val="Default"/>
+        <w:rPr>
+          <w:sz w:val="22"/>
+          <w:szCs w:val="22"/>
+        </w:rPr>
+      </w:pPr>
+      <w:r>
+        <w:rPr>
+          <w:sz w:val="22"/>
+          <w:szCs w:val="22"/>
+        </w:rPr>
+        <w:t>6. To run demo you must run</w:t>
+      </w:r>
+      <w:r>
+        <w:rPr>
+          <w:sz w:val="22"/>
+          <w:szCs w:val="22"/>
+        </w:rPr>
+        <w:t xml:space="preserve"> ‘</w:t>
+      </w:r>
+      <w:r>
+        <w:rPr>
+          <w:sz w:val="22"/>
+          <w:szCs w:val="22"/>
+        </w:rPr>
+        <w:t xml:space="preserve">python </w:t>
+      </w:r>
+      <w:r>
+        <w:rPr>
+          <w:sz w:val="22"/>
+          <w:szCs w:val="22"/>
+        </w:rPr>
+        <w:t xml:space="preserve">present.py’ </w:t>
+      </w:r>
+      <w:r>
+        <w:rPr>
+          <w:sz w:val="22"/>
+          <w:szCs w:val="22"/>
+        </w:rPr>
+        <w:t xml:space="preserve">in your command prompt </w:t>
+      </w:r>
+      <w:r>
+        <w:rPr>
+          <w:sz w:val="22"/>
+          <w:szCs w:val="22"/>
+        </w:rPr>
+        <w:t>with all files from zip in</w:t>
+      </w:r>
+      <w:r>
+        <w:rPr>
+          <w:sz w:val="22"/>
+          <w:szCs w:val="22"/>
+        </w:rPr>
+        <w:t xml:space="preserve"> the same directory</w:t>
+      </w:r>
+      <w:r>
+        <w:rPr>
+          <w:sz w:val="22"/>
+          <w:szCs w:val="22"/>
+        </w:rPr>
+        <w:t>.  Follow the prompts from number 5.</w:t>
+      </w:r>
+    </w:p>
+    <w:p>
+      <w:pPr>
+        <w:pStyle w:val="Default"/>
+        <w:rPr>
+          <w:sz w:val="22"/>
+          <w:szCs w:val="22"/>
+        </w:rPr>
+      </w:pPr>
       <w:r>
         <w:rPr>
           <w:sz w:val="22"/>
@@ -325,6 +1336,29 @@
         </w:rPr>
         <w:t xml:space="preserve"> </w:t>
       </w:r>
+    </w:p>
+    <w:p>
+      <w:pPr>
+        <w:pStyle w:val="Default"/>
+        <w:rPr>
+          <w:sz w:val="22"/>
+          <w:szCs w:val="22"/>
+        </w:rPr>
+      </w:pPr>
+      <w:r>
+        <w:rPr>
+          <w:sz w:val="22"/>
+          <w:szCs w:val="22"/>
+        </w:rPr>
+        <w:t>7. Neural Network – Below is a screen shot of the code used for a perceptron. It</w:t>
+      </w:r>
+      <w:r>
+        <w:rPr>
+          <w:sz w:val="22"/>
+          <w:szCs w:val="22"/>
+        </w:rPr>
+        <w:t xml:space="preserve"> takes</w:t>
+      </w:r>
       <w:r>
         <w:rPr>
           <w:sz w:val="22"/>
@@ -337,295 +1371,6 @@
           <w:sz w:val="22"/>
           <w:szCs w:val="22"/>
         </w:rPr>
-        <w:t xml:space="preserve">A neural network can be trained by changing the weights until the error is close to a minimum. </w:t>
-      </w:r>
-      <w:r>
-        <w:rPr>
-          <w:sz w:val="22"/>
-          <w:szCs w:val="22"/>
-        </w:rPr>
-        <w:t xml:space="preserve">Weights are changed using back propagation, backpropagation is basically coordinate decent.  </w:t>
-      </w:r>
-      <w:r>
-        <w:rPr>
-          <w:sz w:val="22"/>
-          <w:szCs w:val="22"/>
-        </w:rPr>
-        <w:t xml:space="preserve">Once a neural network has been trained, ideally it will be able to take data and </w:t>
-      </w:r>
-      <w:r>
-        <w:rPr>
-          <w:sz w:val="22"/>
-          <w:szCs w:val="22"/>
-        </w:rPr>
-        <w:t>compute</w:t>
-      </w:r>
-      <w:r>
-        <w:rPr>
-          <w:sz w:val="22"/>
-          <w:szCs w:val="22"/>
-        </w:rPr>
-        <w:t xml:space="preserve"> it</w:t>
-      </w:r>
-      <w:r>
-        <w:rPr>
-          <w:sz w:val="22"/>
-          <w:szCs w:val="22"/>
-        </w:rPr>
-        <w:t>’s</w:t>
-      </w:r>
-      <w:r>
-        <w:rPr>
-          <w:sz w:val="22"/>
-          <w:szCs w:val="22"/>
-        </w:rPr>
-        <w:t xml:space="preserve"> to a class. </w:t>
-      </w:r>
-    </w:p>
-    <w:p>
-      <w:pPr>
-        <w:pStyle w:val="Default"/>
-        <w:rPr>
-          <w:sz w:val="22"/>
-          <w:szCs w:val="22"/>
-        </w:rPr>
-      </w:pPr>
-    </w:p>
-    <w:p>
-      <w:pPr>
-        <w:pStyle w:val="Default"/>
-        <w:rPr>
-          <w:sz w:val="22"/>
-          <w:szCs w:val="22"/>
-        </w:rPr>
-      </w:pPr>
-      <w:r>
-        <w:rPr>
-          <w:sz w:val="22"/>
-          <w:szCs w:val="22"/>
-        </w:rPr>
-        <w:t xml:space="preserve">Random Forest – A random forest of decision trees is another way to implement a classifier. Using trees that handle </w:t>
-      </w:r>
-      <w:proofErr w:type="gramStart"/>
-      <w:r>
-        <w:rPr>
-          <w:sz w:val="22"/>
-          <w:szCs w:val="22"/>
-        </w:rPr>
-        <w:t>all of</w:t>
-      </w:r>
-      <w:proofErr w:type="gramEnd"/>
-      <w:r>
-        <w:rPr>
-          <w:sz w:val="22"/>
-          <w:szCs w:val="22"/>
-        </w:rPr>
-        <w:t xml:space="preserve"> the various features of objects, a random sample subset of features of an object can be taken and compared against these trees. This results in a prediction of an outcome and the class with the most number of votes/decisions is the final prediction of the random forest. Random forests are an ensemble learning method and is fairly accurate via bagging (bootstrap aggregating) by using randomness (entropy) to its advantage. </w:t>
-      </w:r>
-    </w:p>
-    <w:p>
-      <w:pPr>
-        <w:pStyle w:val="Default"/>
-        <w:rPr>
-          <w:sz w:val="22"/>
-          <w:szCs w:val="22"/>
-        </w:rPr>
-      </w:pPr>
-    </w:p>
-    <w:p>
-      <w:pPr>
-        <w:pStyle w:val="Default"/>
-        <w:rPr>
-          <w:sz w:val="22"/>
-          <w:szCs w:val="22"/>
-        </w:rPr>
-      </w:pPr>
-      <w:r>
-        <w:rPr>
-          <w:sz w:val="22"/>
-          <w:szCs w:val="22"/>
-        </w:rPr>
-        <w:t xml:space="preserve">5. Neural Network: </w:t>
-      </w:r>
-    </w:p>
-    <w:p>
-      <w:pPr>
-        <w:pStyle w:val="Default"/>
-        <w:rPr>
-          <w:sz w:val="22"/>
-          <w:szCs w:val="22"/>
-        </w:rPr>
-      </w:pPr>
-    </w:p>
-    <w:p>
-      <w:pPr>
-        <w:pStyle w:val="Default"/>
-        <w:rPr>
-          <w:sz w:val="22"/>
-          <w:szCs w:val="22"/>
-        </w:rPr>
-      </w:pPr>
-      <w:r>
-        <w:rPr>
-          <w:sz w:val="22"/>
-          <w:szCs w:val="22"/>
-        </w:rPr>
-        <w:t>We trained</w:t>
-      </w:r>
-      <w:r>
-        <w:rPr>
-          <w:sz w:val="22"/>
-          <w:szCs w:val="22"/>
-        </w:rPr>
-        <w:t xml:space="preserve"> a </w:t>
-      </w:r>
-      <w:r>
-        <w:rPr>
-          <w:sz w:val="22"/>
-          <w:szCs w:val="22"/>
-        </w:rPr>
-        <w:t xml:space="preserve">neural network using the Iris data set.  The parameters we used were 10 test instances, 8 hidden nodes, stop training once reaching 10 </w:t>
-      </w:r>
-      <w:proofErr w:type="gramStart"/>
-      <w:r>
-        <w:rPr>
-          <w:sz w:val="22"/>
-          <w:szCs w:val="22"/>
-        </w:rPr>
-        <w:t>error</w:t>
-      </w:r>
-      <w:proofErr w:type="gramEnd"/>
-      <w:r>
-        <w:rPr>
-          <w:sz w:val="22"/>
-          <w:szCs w:val="22"/>
-        </w:rPr>
-        <w:t xml:space="preserve"> per epoch and a .005 training rate.  It takes about 30 seconds to train and gets around 93% accuracy on training data and 90% on never seen data.</w:t>
-      </w:r>
-    </w:p>
-    <w:p>
-      <w:pPr>
-        <w:pStyle w:val="Default"/>
-        <w:rPr>
-          <w:sz w:val="22"/>
-          <w:szCs w:val="22"/>
-        </w:rPr>
-      </w:pPr>
-      <w:r>
-        <w:rPr>
-          <w:sz w:val="22"/>
-          <w:szCs w:val="22"/>
-        </w:rPr>
-        <w:t>*insert screenshot</w:t>
-      </w:r>
-    </w:p>
-    <w:p>
-      <w:pPr>
-        <w:pStyle w:val="Default"/>
-        <w:rPr>
-          <w:sz w:val="22"/>
-          <w:szCs w:val="22"/>
-        </w:rPr>
-      </w:pPr>
-    </w:p>
-    <w:p>
-      <w:pPr>
-        <w:pStyle w:val="Default"/>
-        <w:rPr>
-          <w:sz w:val="22"/>
-          <w:szCs w:val="22"/>
-        </w:rPr>
-      </w:pPr>
-      <w:r>
-        <w:rPr>
-          <w:sz w:val="22"/>
-          <w:szCs w:val="22"/>
-        </w:rPr>
-        <w:t xml:space="preserve">Random Forest: No test results yet available. </w:t>
-      </w:r>
-    </w:p>
-    <w:p>
-      <w:pPr>
-        <w:pStyle w:val="Default"/>
-        <w:rPr>
-          <w:sz w:val="22"/>
-          <w:szCs w:val="22"/>
-        </w:rPr>
-      </w:pPr>
-      <w:r>
-        <w:rPr>
-          <w:sz w:val="22"/>
-          <w:szCs w:val="22"/>
-        </w:rPr>
-        <w:t>6. Neural Network – To run demo you must run</w:t>
-      </w:r>
-      <w:r>
-        <w:rPr>
-          <w:sz w:val="22"/>
-          <w:szCs w:val="22"/>
-        </w:rPr>
-        <w:t xml:space="preserve"> ‘presentation.py’ with all files from zip in folder.  Follow the prompts from number 5.</w:t>
-      </w:r>
-    </w:p>
-    <w:p>
-      <w:pPr>
-        <w:pStyle w:val="Default"/>
-        <w:rPr>
-          <w:sz w:val="22"/>
-          <w:szCs w:val="22"/>
-        </w:rPr>
-      </w:pPr>
-    </w:p>
-    <w:p>
-      <w:pPr>
-        <w:pStyle w:val="Default"/>
-        <w:rPr>
-          <w:sz w:val="22"/>
-          <w:szCs w:val="22"/>
-        </w:rPr>
-      </w:pPr>
-      <w:r>
-        <w:rPr>
-          <w:sz w:val="22"/>
-          <w:szCs w:val="22"/>
-        </w:rPr>
-        <w:t xml:space="preserve">Random Forest – No functional demo yet available. </w:t>
-      </w:r>
-    </w:p>
-    <w:p>
-      <w:pPr>
-        <w:pStyle w:val="Default"/>
-        <w:rPr>
-          <w:sz w:val="22"/>
-          <w:szCs w:val="22"/>
-        </w:rPr>
-      </w:pPr>
-      <w:r>
-        <w:rPr>
-          <w:sz w:val="22"/>
-          <w:szCs w:val="22"/>
-        </w:rPr>
-        <w:t>7. Neural Network – Below is a screen shot of the code used for a perceptron. It</w:t>
-      </w:r>
-      <w:r>
-        <w:rPr>
-          <w:sz w:val="22"/>
-          <w:szCs w:val="22"/>
-        </w:rPr>
-        <w:t xml:space="preserve"> takes</w:t>
-      </w:r>
-      <w:r>
-        <w:rPr>
-          <w:sz w:val="22"/>
-          <w:szCs w:val="22"/>
-        </w:rPr>
-        <w:t xml:space="preserve"> </w:t>
-      </w:r>
-      <w:r>
-        <w:rPr>
-          <w:sz w:val="22"/>
-          <w:szCs w:val="22"/>
-        </w:rPr>
         <w:t xml:space="preserve">a </w:t>
       </w:r>
       <w:proofErr w:type="spellStart"/>
@@ -657,9 +1402,8 @@
         <w:rPr>
           <w:noProof/>
         </w:rPr>
-        <w:lastRenderedPageBreak/>
         <w:drawing>
-          <wp:inline distT="0" distB="0" distL="0" distR="0" wp14:anchorId="3BDB24C8" wp14:editId="3D6A2B3C">
+          <wp:inline distT="0" distB="0" distL="0" distR="0" wp14:anchorId="2502A6D6" wp14:editId="71C71E9B">
             <wp:extent cx="5943600" cy="2181860"/>
             <wp:effectExtent l="0" t="0" r="0" b="8890"/>
             <wp:docPr id="1" name="Picture 1"/>
@@ -712,6 +1456,8 @@
           <w:szCs w:val="22"/>
         </w:rPr>
       </w:pPr>
+      <w:bookmarkStart w:id="0" w:name="_GoBack"/>
+      <w:bookmarkEnd w:id="0"/>
       <w:r>
         <w:rPr>
           <w:sz w:val="22"/>
@@ -733,18 +1479,115 @@
           <w:sz w:val="22"/>
           <w:szCs w:val="22"/>
         </w:rPr>
-        <w:t xml:space="preserve"> of code used for the class prediction using decision trees within the random forest. This returns the prediction with the highest occurrence (mode). </w:t>
-      </w:r>
+        <w:t xml:space="preserve"> of code used for </w:t>
+      </w:r>
+      <w:r>
+        <w:rPr>
+          <w:sz w:val="22"/>
+          <w:szCs w:val="22"/>
+        </w:rPr>
+        <w:t xml:space="preserve">building a decision tree for the random forest. I </w:t>
+      </w:r>
+      <w:proofErr w:type="gramStart"/>
+      <w:r>
+        <w:rPr>
+          <w:sz w:val="22"/>
+          <w:szCs w:val="22"/>
+        </w:rPr>
+        <w:t>builds</w:t>
+      </w:r>
+      <w:proofErr w:type="gramEnd"/>
+      <w:r>
+        <w:rPr>
+          <w:sz w:val="22"/>
+          <w:szCs w:val="22"/>
+        </w:rPr>
+        <w:t xml:space="preserve"> to a specified depth going down a path of Boolean </w:t>
+      </w:r>
+      <w:r>
+        <w:rPr>
+          <w:sz w:val="22"/>
+          <w:szCs w:val="22"/>
+        </w:rPr>
+        <w:t>conditions.</w:t>
+      </w:r>
+    </w:p>
+    <w:p>
+      <w:pPr>
+        <w:pStyle w:val="Default"/>
+        <w:jc w:val="center"/>
+        <w:rPr>
+          <w:sz w:val="22"/>
+          <w:szCs w:val="22"/>
+        </w:rPr>
+      </w:pPr>
     </w:p>
     <w:p>
       <w:pPr>
         <w:pStyle w:val="Default"/>
         <w:pageBreakBefore/>
-        <w:rPr>
-          <w:sz w:val="22"/>
-          <w:szCs w:val="22"/>
-        </w:rPr>
-      </w:pPr>
+        <w:jc w:val="center"/>
+        <w:rPr>
+          <w:sz w:val="22"/>
+          <w:szCs w:val="22"/>
+        </w:rPr>
+      </w:pPr>
+      <w:r>
+        <w:rPr>
+          <w:noProof/>
+          <w:sz w:val="22"/>
+          <w:szCs w:val="22"/>
+        </w:rPr>
+        <w:lastRenderedPageBreak/>
+        <w:drawing>
+          <wp:inline distT="0" distB="0" distL="0" distR="0" wp14:anchorId="2EF029DF" wp14:editId="4E8309A2">
+            <wp:extent cx="4365553" cy="1299634"/>
+            <wp:effectExtent l="0" t="0" r="0" b="0"/>
+            <wp:docPr id="2" name="Picture 2"/>
+            <wp:cNvGraphicFramePr>
+              <a:graphicFrameLocks xmlns:a="http://schemas.openxmlformats.org/drawingml/2006/main" noChangeAspect="1"/>
+            </wp:cNvGraphicFramePr>
+            <a:graphic xmlns:a="http://schemas.openxmlformats.org/drawingml/2006/main">
+              <a:graphicData uri="http://schemas.openxmlformats.org/drawingml/2006/picture">
+                <pic:pic xmlns:pic="http://schemas.openxmlformats.org/drawingml/2006/picture">
+                  <pic:nvPicPr>
+                    <pic:cNvPr id="0" name="Picture 1"/>
+                    <pic:cNvPicPr>
+                      <a:picLocks noChangeAspect="1" noChangeArrowheads="1"/>
+                    </pic:cNvPicPr>
+                  </pic:nvPicPr>
+                  <pic:blipFill>
+                    <a:blip r:embed="rId5">
+                      <a:extLst>
+                        <a:ext uri="{28A0092B-C50C-407E-A947-70E740481C1C}">
+                          <a14:useLocalDpi xmlns:a14="http://schemas.microsoft.com/office/drawing/2010/main" val="0"/>
+                        </a:ext>
+                      </a:extLst>
+                    </a:blip>
+                    <a:srcRect/>
+                    <a:stretch>
+                      <a:fillRect/>
+                    </a:stretch>
+                  </pic:blipFill>
+                  <pic:spPr bwMode="auto">
+                    <a:xfrm>
+                      <a:off x="0" y="0"/>
+                      <a:ext cx="4388214" cy="1306380"/>
+                    </a:xfrm>
+                    <a:prstGeom prst="rect">
+                      <a:avLst/>
+                    </a:prstGeom>
+                    <a:noFill/>
+                    <a:ln>
+                      <a:noFill/>
+                    </a:ln>
+                  </pic:spPr>
+                </pic:pic>
+              </a:graphicData>
+            </a:graphic>
+          </wp:inline>
+        </w:drawing>
+      </w:r>
     </w:p>
     <w:p>
       <w:pPr>
@@ -852,7 +1695,53 @@
           <w:sz w:val="22"/>
           <w:szCs w:val="22"/>
         </w:rPr>
-        <w:t xml:space="preserve">To use </w:t>
+        <w:t>To use large amounts of data I taught myself to</w:t>
+      </w:r>
+      <w:r>
+        <w:rPr>
+          <w:sz w:val="22"/>
+          <w:szCs w:val="22"/>
+        </w:rPr>
+        <w:t xml:space="preserve"> import data from a csv file</w:t>
+      </w:r>
+      <w:r>
+        <w:rPr>
+          <w:sz w:val="22"/>
+          <w:szCs w:val="22"/>
+        </w:rPr>
+        <w:t xml:space="preserve"> and use to train a neural network model</w:t>
+      </w:r>
+      <w:r>
+        <w:rPr>
+          <w:sz w:val="22"/>
+          <w:szCs w:val="22"/>
+        </w:rPr>
+        <w:t xml:space="preserve">. </w:t>
+      </w:r>
+    </w:p>
+    <w:p>
+      <w:pPr>
+        <w:pStyle w:val="Default"/>
+        <w:rPr>
+          <w:sz w:val="22"/>
+          <w:szCs w:val="22"/>
+        </w:rPr>
+      </w:pPr>
+    </w:p>
+    <w:p>
+      <w:pPr>
+        <w:pStyle w:val="Default"/>
+        <w:rPr>
+          <w:sz w:val="22"/>
+          <w:szCs w:val="22"/>
+        </w:rPr>
+      </w:pPr>
+      <w:r>
+        <w:rPr>
+          <w:sz w:val="22"/>
+          <w:szCs w:val="22"/>
+        </w:rPr>
+        <w:t xml:space="preserve">Warren Cho – I have learned that a random forest learning method is that high variance is not always a bad thing – in this case it helps immensely. The randomness of the random forest allows for various evaluations which can be controlled by calibrating the split point to our liking. I also learned that it’s </w:t>
       </w:r>
       <w:proofErr w:type="gramStart"/>
       <w:r>
@@ -860,7 +1749,7 @@
           <w:sz w:val="22"/>
           <w:szCs w:val="22"/>
         </w:rPr>
-        <w:t>large amounts</w:t>
+        <w:t>fairly easy</w:t>
       </w:r>
       <w:proofErr w:type="gramEnd"/>
       <w:r>
@@ -868,86 +1757,17 @@
           <w:sz w:val="22"/>
           <w:szCs w:val="22"/>
         </w:rPr>
-        <w:t xml:space="preserve"> of data I taught myself to</w:t>
-      </w:r>
-      <w:r>
-        <w:rPr>
-          <w:sz w:val="22"/>
-          <w:szCs w:val="22"/>
-        </w:rPr>
-        <w:t xml:space="preserve"> import data from a csv file</w:t>
-      </w:r>
-      <w:r>
-        <w:rPr>
-          <w:sz w:val="22"/>
-          <w:szCs w:val="22"/>
-        </w:rPr>
-        <w:t xml:space="preserve"> and use to train a neural network model</w:t>
-      </w:r>
-      <w:r>
-        <w:rPr>
-          <w:sz w:val="22"/>
-          <w:szCs w:val="22"/>
-        </w:rPr>
-        <w:t xml:space="preserve">. </w:t>
-      </w:r>
-    </w:p>
-    <w:p>
-      <w:pPr>
-        <w:pStyle w:val="Default"/>
-        <w:rPr>
-          <w:sz w:val="22"/>
-          <w:szCs w:val="22"/>
-        </w:rPr>
-      </w:pPr>
-    </w:p>
-    <w:p>
-      <w:pPr>
-        <w:pStyle w:val="Default"/>
-        <w:rPr>
-          <w:sz w:val="22"/>
-          <w:szCs w:val="22"/>
-        </w:rPr>
-      </w:pPr>
-      <w:r>
-        <w:rPr>
-          <w:sz w:val="22"/>
-          <w:szCs w:val="22"/>
-        </w:rPr>
-        <w:t xml:space="preserve">Warren Cho – I have learned that a random forest learning method is that high variance is not always </w:t>
-      </w:r>
-      <w:proofErr w:type="gramStart"/>
-      <w:r>
-        <w:rPr>
-          <w:sz w:val="22"/>
-          <w:szCs w:val="22"/>
-        </w:rPr>
-        <w:t>a bad thing</w:t>
-      </w:r>
-      <w:proofErr w:type="gramEnd"/>
-      <w:r>
-        <w:rPr>
-          <w:sz w:val="22"/>
-          <w:szCs w:val="22"/>
-        </w:rPr>
-        <w:t xml:space="preserve"> – in this case it helps immensely. The randomness of the random forest allows for various evaluations which can be controlled by calibrating the split point to our liking. I also learned that it’s </w:t>
-      </w:r>
-      <w:proofErr w:type="gramStart"/>
-      <w:r>
-        <w:rPr>
-          <w:sz w:val="22"/>
-          <w:szCs w:val="22"/>
-        </w:rPr>
-        <w:t>fairly easy</w:t>
-      </w:r>
-      <w:proofErr w:type="gramEnd"/>
-      <w:r>
-        <w:rPr>
-          <w:sz w:val="22"/>
-          <w:szCs w:val="22"/>
-        </w:rPr>
         <w:t xml:space="preserve"> to adjust the model for regression vs classification – although we are just using it for classification. </w:t>
       </w:r>
+    </w:p>
+    <w:p>
+      <w:pPr>
+        <w:pStyle w:val="Default"/>
+        <w:rPr>
+          <w:sz w:val="22"/>
+          <w:szCs w:val="22"/>
+        </w:rPr>
+      </w:pPr>
     </w:p>
     <w:p>
       <w:pPr>
@@ -1227,8 +2047,6 @@
       <w:r>
         <w:t xml:space="preserve"> (https://www.codeproject.com/Articles/1197167/Random-Forest-Python).</w:t>
       </w:r>
-      <w:bookmarkStart w:id="0" w:name="_GoBack"/>
-      <w:bookmarkEnd w:id="0"/>
     </w:p>
     <w:sectPr>
       <w:pgSz w:w="12240" w:h="15840"/>

</xml_diff>